<commit_message>
Fix font size sidebar for Data Monitoring Harian for mobile view
Signed-off-by: Syifa' Ul Haq M <syifaulhaq80@gmail.com>
</commit_message>
<xml_diff>
--- a/Laporan/Username aplikasi.docx
+++ b/Laporan/Username aplikasi.docx
@@ -27,7 +27,59 @@
           <w:lang w:eastAsia="en-ID"/>
           <w14:ligatures w14:val="none"/>
         </w:rPr>
-        <w:t>Ortu :</w:t>
+        <w:t>Or</w:t>
+      </w:r>
+      <w:r>
+        <w:rPr>
+          <w:rFonts w:ascii="Source Sans Pro" w:eastAsia="Times New Roman" w:hAnsi="Source Sans Pro" w:cs="Times New Roman"/>
+          <w:noProof w:val="0"/>
+          <w:color w:val="212529"/>
+          <w:kern w:val="0"/>
+          <w:sz w:val="24"/>
+          <w:szCs w:val="24"/>
+          <w:lang w:eastAsia="en-ID"/>
+          <w14:ligatures w14:val="none"/>
+        </w:rPr>
+        <w:t xml:space="preserve">ang </w:t>
+      </w:r>
+      <w:r>
+        <w:rPr>
+          <w:rFonts w:ascii="Source Sans Pro" w:eastAsia="Times New Roman" w:hAnsi="Source Sans Pro" w:cs="Times New Roman"/>
+          <w:noProof w:val="0"/>
+          <w:color w:val="212529"/>
+          <w:kern w:val="0"/>
+          <w:sz w:val="24"/>
+          <w:szCs w:val="24"/>
+          <w:lang w:eastAsia="en-ID"/>
+          <w14:ligatures w14:val="none"/>
+        </w:rPr>
+        <w:t>tu</w:t>
+      </w:r>
+      <w:r>
+        <w:rPr>
+          <w:rFonts w:ascii="Source Sans Pro" w:eastAsia="Times New Roman" w:hAnsi="Source Sans Pro" w:cs="Times New Roman"/>
+          <w:noProof w:val="0"/>
+          <w:color w:val="212529"/>
+          <w:kern w:val="0"/>
+          <w:sz w:val="24"/>
+          <w:szCs w:val="24"/>
+          <w:lang w:eastAsia="en-ID"/>
+          <w14:ligatures w14:val="none"/>
+        </w:rPr>
+        <w:t>a</w:t>
+      </w:r>
+      <w:r>
+        <w:rPr>
+          <w:rFonts w:ascii="Source Sans Pro" w:eastAsia="Times New Roman" w:hAnsi="Source Sans Pro" w:cs="Times New Roman"/>
+          <w:noProof w:val="0"/>
+          <w:color w:val="212529"/>
+          <w:kern w:val="0"/>
+          <w:sz w:val="24"/>
+          <w:szCs w:val="24"/>
+          <w:lang w:eastAsia="en-ID"/>
+          <w14:ligatures w14:val="none"/>
+        </w:rPr>
+        <w:t xml:space="preserve"> :</w:t>
       </w:r>
     </w:p>
     <w:p>
@@ -1420,6 +1472,50 @@
             <w14:ligatures w14:val="none"/>
           </w:rPr>
           <w:t>admin@gmail.com</w:t>
+        </w:r>
+      </w:hyperlink>
+      <w:r>
+        <w:rPr>
+          <w:rFonts w:ascii="Source Sans Pro" w:eastAsia="Times New Roman" w:hAnsi="Source Sans Pro" w:cs="Times New Roman"/>
+          <w:noProof w:val="0"/>
+          <w:color w:val="212529"/>
+          <w:kern w:val="0"/>
+          <w:sz w:val="24"/>
+          <w:szCs w:val="24"/>
+          <w:lang w:eastAsia="en-ID"/>
+          <w14:ligatures w14:val="none"/>
+        </w:rPr>
+        <w:tab/>
+        <w:t>admin123</w:t>
+      </w:r>
+    </w:p>
+    <w:p>
+      <w:pPr>
+        <w:spacing w:before="90" w:after="90" w:line="240" w:lineRule="auto"/>
+        <w:rPr>
+          <w:rFonts w:ascii="Source Sans Pro" w:eastAsia="Times New Roman" w:hAnsi="Source Sans Pro" w:cs="Times New Roman"/>
+          <w:noProof w:val="0"/>
+          <w:color w:val="212529"/>
+          <w:kern w:val="0"/>
+          <w:sz w:val="24"/>
+          <w:szCs w:val="24"/>
+          <w:lang w:eastAsia="en-ID"/>
+          <w14:ligatures w14:val="none"/>
+        </w:rPr>
+      </w:pPr>
+      <w:hyperlink r:id="rId17" w:history="1">
+        <w:r>
+          <w:rPr>
+            <w:rStyle w:val="Hyperlink"/>
+            <w:rFonts w:ascii="Source Sans Pro" w:eastAsia="Times New Roman" w:hAnsi="Source Sans Pro" w:cs="Times New Roman"/>
+            <w:noProof w:val="0"/>
+            <w:kern w:val="0"/>
+            <w:sz w:val="24"/>
+            <w:szCs w:val="24"/>
+            <w:lang w:eastAsia="en-ID"/>
+            <w14:ligatures w14:val="none"/>
+          </w:rPr>
+          <w:t>admin2@gmail.com</w:t>
         </w:r>
       </w:hyperlink>
       <w:r>
@@ -1854,6 +1950,7 @@
   <w:style w:type="character" w:default="1" w:styleId="DefaultParagraphFont">
     <w:name w:val="Default Paragraph Font"/>
     <w:uiPriority w:val="1"/>
+    <w:semiHidden/>
     <w:unhideWhenUsed/>
   </w:style>
   <w:style w:type="table" w:default="1" w:styleId="TableNormal">

</xml_diff>